<commit_message>
Final report draft Sahil
</commit_message>
<xml_diff>
--- a/docs/IndividualReport_Final_Project_Sahil_P.docx
+++ b/docs/IndividualReport_Final_Project_Sahil_P.docx
@@ -338,8 +338,154 @@
         </w:rPr>
         <w:t>ROM Datafile</w:t>
       </w:r>
-      <w:bookmarkStart w:id="2" w:name="_GoBack"/>
+    </w:p>
+    <w:p>
+      <w:pPr>
+        <w:spacing w:after="0" w:line="240" w:lineRule="auto"/>
+        <w:rPr>
+          <w:rFonts w:ascii="Arial" w:eastAsia="Times New Roman" w:hAnsi="Arial" w:cs="Arial"/>
+          <w:color w:val="000000"/>
+        </w:rPr>
+      </w:pPr>
+      <w:bookmarkStart w:id="2" w:name="OLE_LINK3"/>
+      <w:r>
+        <w:rPr>
+          <w:rFonts w:ascii="Arial" w:eastAsia="Times New Roman" w:hAnsi="Arial" w:cs="Arial"/>
+          <w:color w:val="000000"/>
+        </w:rPr>
+        <w:t>·</w:t>
+      </w:r>
+      <w:r>
+        <w:rPr>
+          <w:rFonts w:ascii="Times New Roman" w:eastAsia="Times New Roman" w:hAnsi="Times New Roman" w:cs="Times New Roman"/>
+          <w:color w:val="000000"/>
+          <w:sz w:val="14"/>
+          <w:szCs w:val="14"/>
+        </w:rPr>
+        <w:t xml:space="preserve">         </w:t>
+      </w:r>
       <w:bookmarkEnd w:id="2"/>
+      <w:r>
+        <w:rPr>
+          <w:rFonts w:ascii="Arial" w:eastAsia="Times New Roman" w:hAnsi="Arial" w:cs="Arial"/>
+          <w:color w:val="000000"/>
+        </w:rPr>
+        <w:t>y86 Code for matrix addition</w:t>
+      </w:r>
+    </w:p>
+    <w:p>
+      <w:pPr>
+        <w:spacing w:after="0" w:line="240" w:lineRule="auto"/>
+        <w:rPr>
+          <w:rFonts w:ascii="Arial" w:eastAsia="Times New Roman" w:hAnsi="Arial" w:cs="Arial"/>
+          <w:color w:val="000000"/>
+        </w:rPr>
+      </w:pPr>
+      <w:r>
+        <w:rPr>
+          <w:rFonts w:ascii="Arial" w:eastAsia="Times New Roman" w:hAnsi="Arial" w:cs="Arial"/>
+          <w:color w:val="000000"/>
+        </w:rPr>
+        <w:t>·</w:t>
+      </w:r>
+      <w:r>
+        <w:rPr>
+          <w:rFonts w:ascii="Times New Roman" w:eastAsia="Times New Roman" w:hAnsi="Times New Roman" w:cs="Times New Roman"/>
+          <w:color w:val="000000"/>
+          <w:sz w:val="14"/>
+          <w:szCs w:val="14"/>
+        </w:rPr>
+        <w:t xml:space="preserve">         </w:t>
+      </w:r>
+      <w:r>
+        <w:rPr>
+          <w:rFonts w:ascii="Arial" w:eastAsia="Times New Roman" w:hAnsi="Arial" w:cs="Arial"/>
+          <w:color w:val="000000"/>
+        </w:rPr>
+        <w:t>Half of memory contr</w:t>
+      </w:r>
+      <w:r>
+        <w:rPr>
+          <w:rFonts w:ascii="Arial" w:eastAsia="Times New Roman" w:hAnsi="Arial" w:cs="Arial"/>
+          <w:color w:val="000000"/>
+        </w:rPr>
+        <w:t>ol</w:t>
+      </w:r>
+    </w:p>
+    <w:p>
+      <w:pPr>
+        <w:spacing w:after="0" w:line="240" w:lineRule="auto"/>
+        <w:rPr>
+          <w:rFonts w:ascii="Arial" w:eastAsia="Times New Roman" w:hAnsi="Arial" w:cs="Arial"/>
+          <w:color w:val="000000"/>
+        </w:rPr>
+      </w:pPr>
+      <w:r>
+        <w:rPr>
+          <w:rFonts w:ascii="Arial" w:eastAsia="Times New Roman" w:hAnsi="Arial" w:cs="Arial"/>
+          <w:color w:val="000000"/>
+        </w:rPr>
+        <w:t>·</w:t>
+      </w:r>
+      <w:r>
+        <w:rPr>
+          <w:rFonts w:ascii="Times New Roman" w:eastAsia="Times New Roman" w:hAnsi="Times New Roman" w:cs="Times New Roman"/>
+          <w:color w:val="000000"/>
+          <w:sz w:val="14"/>
+          <w:szCs w:val="14"/>
+        </w:rPr>
+        <w:t xml:space="preserve">        </w:t>
+      </w:r>
+      <w:r>
+        <w:rPr>
+          <w:rFonts w:ascii="Times New Roman" w:eastAsia="Times New Roman" w:hAnsi="Times New Roman" w:cs="Times New Roman"/>
+          <w:color w:val="000000"/>
+          <w:sz w:val="14"/>
+          <w:szCs w:val="14"/>
+        </w:rPr>
+        <w:t xml:space="preserve"> </w:t>
+      </w:r>
+      <w:r>
+        <w:rPr>
+          <w:rFonts w:ascii="Arial" w:eastAsia="Times New Roman" w:hAnsi="Arial" w:cs="Arial"/>
+          <w:color w:val="000000"/>
+        </w:rPr>
+        <w:t>Memory Data Logic</w:t>
+      </w:r>
+    </w:p>
+    <w:p>
+      <w:pPr>
+        <w:spacing w:after="0" w:line="240" w:lineRule="auto"/>
+        <w:rPr>
+          <w:rFonts w:ascii="Arial" w:eastAsia="Times New Roman" w:hAnsi="Arial" w:cs="Arial"/>
+          <w:color w:val="000000"/>
+        </w:rPr>
+      </w:pPr>
+      <w:r>
+        <w:rPr>
+          <w:rFonts w:ascii="Arial" w:eastAsia="Times New Roman" w:hAnsi="Arial" w:cs="Arial"/>
+          <w:color w:val="000000"/>
+        </w:rPr>
+        <w:t>·</w:t>
+      </w:r>
+      <w:r>
+        <w:rPr>
+          <w:rFonts w:ascii="Times New Roman" w:eastAsia="Times New Roman" w:hAnsi="Times New Roman" w:cs="Times New Roman"/>
+          <w:color w:val="000000"/>
+          <w:sz w:val="14"/>
+          <w:szCs w:val="14"/>
+        </w:rPr>
+        <w:t xml:space="preserve">         </w:t>
+      </w:r>
+      <w:r>
+        <w:rPr>
+          <w:rFonts w:ascii="Arial" w:eastAsia="Times New Roman" w:hAnsi="Arial" w:cs="Arial"/>
+          <w:color w:val="000000"/>
+        </w:rPr>
+        <w:t>Half of main circuit design</w:t>
+      </w:r>
+      <w:bookmarkStart w:id="3" w:name="_GoBack"/>
+      <w:bookmarkEnd w:id="3"/>
     </w:p>
     <w:p>
       <w:pPr>
@@ -350,29 +496,6 @@
           <w:szCs w:val="24"/>
         </w:rPr>
       </w:pPr>
-      <w:r>
-        <w:rPr>
-          <w:rFonts w:ascii="Arial" w:eastAsia="Times New Roman" w:hAnsi="Arial" w:cs="Arial"/>
-          <w:color w:val="000000"/>
-        </w:rPr>
-        <w:t>·</w:t>
-      </w:r>
-      <w:r>
-        <w:rPr>
-          <w:rFonts w:ascii="Times New Roman" w:eastAsia="Times New Roman" w:hAnsi="Times New Roman" w:cs="Times New Roman"/>
-          <w:color w:val="000000"/>
-          <w:sz w:val="14"/>
-          <w:szCs w:val="14"/>
-        </w:rPr>
-        <w:t xml:space="preserve">         </w:t>
-      </w:r>
-      <w:r>
-        <w:rPr>
-          <w:rFonts w:ascii="Arial" w:eastAsia="Times New Roman" w:hAnsi="Arial" w:cs="Arial"/>
-          <w:color w:val="000000"/>
-        </w:rPr>
-        <w:t>Problem 3</w:t>
-      </w:r>
     </w:p>
     <w:p>
       <w:pPr>
@@ -626,28 +749,7 @@
           <w:rFonts w:ascii="Arial" w:eastAsia="Times New Roman" w:hAnsi="Arial" w:cs="Arial"/>
           <w:color w:val="000000"/>
         </w:rPr>
-        <w:t>Most of the basic circuits were very similar when brainstorming. Every team member worked on separate problems in the lab and helped the others with their problems. This meant that each problem had an individual flair to it and did not have a competing design made by another person. So, no design can be flagged as superior. However, there were common ideas on how to implement certain parts of the circuits such as</w:t>
-      </w:r>
-      <w:r>
-        <w:rPr>
-          <w:rFonts w:ascii="Arial" w:eastAsia="Times New Roman" w:hAnsi="Arial" w:cs="Arial"/>
-          <w:color w:val="000000"/>
-        </w:rPr>
-        <w:t xml:space="preserve"> implementing a l</w:t>
-      </w:r>
-      <w:r>
-        <w:rPr>
-          <w:rFonts w:ascii="Arial" w:eastAsia="Times New Roman" w:hAnsi="Arial" w:cs="Arial"/>
-          <w:color w:val="000000"/>
-        </w:rPr>
-        <w:t>oad function for the counter in problem 1</w:t>
-      </w:r>
-      <w:r>
-        <w:rPr>
-          <w:rFonts w:ascii="Arial" w:eastAsia="Times New Roman" w:hAnsi="Arial" w:cs="Arial"/>
-          <w:color w:val="000000"/>
-        </w:rPr>
-        <w:t xml:space="preserve"> to make the design better.</w:t>
+        <w:t xml:space="preserve">Most of the basic circuits were very similar when brainstorming. Every team member worked on separate problems in the lab and helped the others with their problems. This meant that each problem had an individual flair to it and did not have a competing design made by another person. So, no design can be flagged as superior. </w:t>
       </w:r>
     </w:p>
     <w:p>
@@ -694,38 +796,6 @@
       </w:r>
     </w:p>
     <w:p>
-      <w:pPr>
-        <w:spacing w:after="0" w:line="240" w:lineRule="auto"/>
-        <w:ind w:left="720"/>
-        <w:rPr>
-          <w:rFonts w:ascii="Arial" w:eastAsia="Times New Roman" w:hAnsi="Arial" w:cs="Arial"/>
-          <w:color w:val="000000"/>
-        </w:rPr>
-      </w:pPr>
-      <w:r>
-        <w:rPr>
-          <w:rFonts w:ascii="Arial" w:eastAsia="Times New Roman" w:hAnsi="Arial" w:cs="Arial"/>
-          <w:color w:val="000000"/>
-        </w:rPr>
-        <w:t>Problem 2 was not very clear, so there can be many improvements made in the design for problem 2.</w:t>
-      </w:r>
-      <w:r>
-        <w:rPr>
-          <w:rFonts w:ascii="Arial" w:eastAsia="Times New Roman" w:hAnsi="Arial" w:cs="Arial"/>
-          <w:color w:val="000000"/>
-        </w:rPr>
-        <w:t xml:space="preserve"> The enabling switches for each of the modules can be implemented as an encoder which only enables specific modules for each function.</w:t>
-      </w:r>
-    </w:p>
-    <w:p>
-      <w:pPr>
-        <w:spacing w:after="0" w:line="240" w:lineRule="auto"/>
-        <w:rPr>
-          <w:rFonts w:ascii="Times New Roman" w:eastAsia="Times New Roman" w:hAnsi="Times New Roman" w:cs="Times New Roman"/>
-          <w:sz w:val="24"/>
-          <w:szCs w:val="24"/>
-        </w:rPr>
-      </w:pPr>
       <w:r>
         <w:rPr>
           <w:rFonts w:ascii="Arial" w:eastAsia="Times New Roman" w:hAnsi="Arial" w:cs="Arial"/>
@@ -733,8 +803,6 @@
         </w:rPr>
         <w:tab/>
       </w:r>
-    </w:p>
-    <w:p>
       <w:r>
         <w:tab/>
       </w:r>
@@ -872,6 +940,7 @@
     <w:lsdException w:name="HTML Sample" w:semiHidden="1" w:unhideWhenUsed="1"/>
     <w:lsdException w:name="HTML Typewriter" w:semiHidden="1" w:unhideWhenUsed="1"/>
     <w:lsdException w:name="HTML Variable" w:semiHidden="1" w:unhideWhenUsed="1"/>
+    <w:lsdException w:name="Normal Table" w:semiHidden="1" w:unhideWhenUsed="1"/>
     <w:lsdException w:name="annotation subject" w:semiHidden="1" w:unhideWhenUsed="1"/>
     <w:lsdException w:name="No List" w:semiHidden="1" w:unhideWhenUsed="1"/>
     <w:lsdException w:name="Outline List 1" w:semiHidden="1" w:unhideWhenUsed="1"/>
@@ -918,8 +987,10 @@
     <w:lsdException w:name="Table Subtle 2" w:semiHidden="1" w:unhideWhenUsed="1"/>
     <w:lsdException w:name="Table Web 1" w:semiHidden="1" w:unhideWhenUsed="1"/>
     <w:lsdException w:name="Table Web 2" w:semiHidden="1" w:unhideWhenUsed="1"/>
+    <w:lsdException w:name="Table Web 3" w:semiHidden="1" w:unhideWhenUsed="1"/>
     <w:lsdException w:name="Balloon Text" w:semiHidden="1" w:unhideWhenUsed="1"/>
     <w:lsdException w:name="Table Grid" w:uiPriority="39"/>
+    <w:lsdException w:name="Table Theme" w:semiHidden="1" w:unhideWhenUsed="1"/>
     <w:lsdException w:name="Placeholder Text" w:semiHidden="1"/>
     <w:lsdException w:name="No Spacing" w:uiPriority="1" w:qFormat="1"/>
     <w:lsdException w:name="Light Shading" w:uiPriority="60"/>

</xml_diff>